<commit_message>
Merge function now creates a zip file with merged word files. Place Guest_Parking_Letter_Template.docx in C:\Users\Public\Documents\Templates to test
</commit_message>
<xml_diff>
--- a/SUP/SUP_Library/Templates/Guest_Parking_Letter_Template.docx
+++ b/SUP/SUP_Library/Templates/Guest_Parking_Letter_Template.docx
@@ -12,62 +12,110 @@
         <w:rPr>
           <w:rFonts w:ascii="Times New Roman" w:hAnsi="Times New Roman"/>
         </w:rPr>
-        <w:t>&lt;&lt;</w:t>
+        <w:t>&lt;date&gt;</w:t>
+      </w:r>
+      <w:bookmarkStart w:id="0" w:name="_GoBack"/>
+      <w:bookmarkEnd w:id="0"/>
+    </w:p>
+    <w:p>
+      <w:pPr>
+        <w:rPr>
+          <w:rFonts w:ascii="Times New Roman" w:hAnsi="Times New Roman"/>
+        </w:rPr>
+      </w:pPr>
+      <w:r>
+        <w:rPr>
+          <w:rFonts w:ascii="Times New Roman" w:hAnsi="Times New Roman"/>
+        </w:rPr>
+        <w:t>&lt;</w:t>
       </w:r>
       <w:proofErr w:type="spellStart"/>
       <w:r>
         <w:rPr>
           <w:rFonts w:ascii="Times New Roman" w:hAnsi="Times New Roman"/>
         </w:rPr>
-        <w:t>DateHere</w:t>
+        <w:t>firstname</w:t>
       </w:r>
       <w:proofErr w:type="spellEnd"/>
-      <w:r>
-        <w:rPr>
-          <w:rFonts w:ascii="Times New Roman" w:hAnsi="Times New Roman"/>
-        </w:rPr>
-        <w:t>&gt;&gt;</w:t>
-      </w:r>
-    </w:p>
-    <w:p>
-      <w:pPr>
-        <w:rPr>
-          <w:rFonts w:ascii="Times New Roman" w:hAnsi="Times New Roman"/>
-        </w:rPr>
-      </w:pPr>
-    </w:p>
-    <w:p>
-      <w:pPr>
-        <w:rPr>
-          <w:rFonts w:ascii="Times New Roman" w:hAnsi="Times New Roman"/>
-        </w:rPr>
-      </w:pPr>
-    </w:p>
-    <w:p>
-      <w:pPr>
-        <w:rPr>
-          <w:rFonts w:ascii="Times New Roman" w:hAnsi="Times New Roman"/>
-        </w:rPr>
-      </w:pPr>
-      <w:r>
-        <w:rPr>
-          <w:rFonts w:ascii="Times New Roman" w:hAnsi="Times New Roman"/>
-        </w:rPr>
-        <w:t>&lt;&lt;</w:t>
+      <w:proofErr w:type="gramStart"/>
+      <w:r>
+        <w:rPr>
+          <w:rFonts w:ascii="Times New Roman" w:hAnsi="Times New Roman"/>
+        </w:rPr>
+        <w:t xml:space="preserve">&gt; </w:t>
+      </w:r>
+      <w:r>
+        <w:rPr>
+          <w:rFonts w:ascii="Times New Roman" w:hAnsi="Times New Roman"/>
+        </w:rPr>
+        <w:t xml:space="preserve"> </w:t>
+      </w:r>
+      <w:r>
+        <w:rPr>
+          <w:rFonts w:ascii="Times New Roman" w:hAnsi="Times New Roman"/>
+        </w:rPr>
+        <w:t>&lt;</w:t>
       </w:r>
       <w:proofErr w:type="spellStart"/>
-      <w:r>
-        <w:rPr>
-          <w:rFonts w:ascii="Times New Roman" w:hAnsi="Times New Roman"/>
-        </w:rPr>
-        <w:t>AddressHere</w:t>
+      <w:proofErr w:type="gramEnd"/>
+      <w:r>
+        <w:rPr>
+          <w:rFonts w:ascii="Times New Roman" w:hAnsi="Times New Roman"/>
+        </w:rPr>
+        <w:t>lastname</w:t>
       </w:r>
       <w:proofErr w:type="spellEnd"/>
       <w:r>
         <w:rPr>
           <w:rFonts w:ascii="Times New Roman" w:hAnsi="Times New Roman"/>
         </w:rPr>
-        <w:t>&gt;&gt;</w:t>
+        <w:t>&gt;</w:t>
+      </w:r>
+      <w:r>
+        <w:rPr>
+          <w:rFonts w:ascii="Times New Roman" w:hAnsi="Times New Roman"/>
+        </w:rPr>
+        <w:t xml:space="preserve"> </w:t>
+      </w:r>
+      <w:r>
+        <w:rPr>
+          <w:rFonts w:ascii="Times New Roman" w:hAnsi="Times New Roman"/>
+        </w:rPr>
+        <w:br/>
+        <w:t>&lt;address1&gt;</w:t>
+      </w:r>
+      <w:r>
+        <w:rPr>
+          <w:rFonts w:ascii="Times New Roman" w:hAnsi="Times New Roman"/>
+        </w:rPr>
+        <w:t xml:space="preserve"> </w:t>
+      </w:r>
+      <w:r>
+        <w:rPr>
+          <w:rFonts w:ascii="Times New Roman" w:hAnsi="Times New Roman"/>
+        </w:rPr>
+        <w:br/>
+        <w:t>&lt;city&gt;, &lt;state&gt; &lt;</w:t>
+      </w:r>
+      <w:proofErr w:type="spellStart"/>
+      <w:r>
+        <w:rPr>
+          <w:rFonts w:ascii="Times New Roman" w:hAnsi="Times New Roman"/>
+        </w:rPr>
+        <w:t>zipcode</w:t>
+      </w:r>
+      <w:proofErr w:type="spellEnd"/>
+      <w:r>
+        <w:rPr>
+          <w:rFonts w:ascii="Times New Roman" w:hAnsi="Times New Roman"/>
+        </w:rPr>
+        <w:t>&gt;</w:t>
+      </w:r>
+      <w:r>
+        <w:rPr>
+          <w:rFonts w:ascii="Times New Roman" w:hAnsi="Times New Roman"/>
+        </w:rPr>
+        <w:t xml:space="preserve"> </w:t>
       </w:r>
     </w:p>
     <w:p>
@@ -96,48 +144,85 @@
           <w:rFonts w:ascii="Times New Roman" w:hAnsi="Times New Roman"/>
           <w:noProof/>
         </w:rPr>
-        <w:t>&lt;&lt;GreetingLineHere&gt;&gt;</w:t>
-      </w:r>
-    </w:p>
-    <w:p>
-      <w:pPr>
-        <w:rPr>
-          <w:rFonts w:ascii="Times New Roman" w:hAnsi="Times New Roman"/>
-        </w:rPr>
-      </w:pPr>
-    </w:p>
-    <w:p>
-      <w:pPr>
-        <w:rPr>
-          <w:rFonts w:ascii="Times New Roman" w:hAnsi="Times New Roman"/>
-        </w:rPr>
-      </w:pPr>
-      <w:r>
-        <w:rPr>
-          <w:rFonts w:ascii="Times New Roman" w:hAnsi="Times New Roman"/>
-        </w:rPr>
-        <w:t>Many special opportunities and events will be taking place at UW-Superior, and we hope you will visit the campus frequently.  Enclosed is your special parking permit.</w:t>
-      </w:r>
-      <w:commentRangeStart w:id="0"/>
-      <w:commentRangeEnd w:id="0"/>
+        <w:t>Dear &lt;firstname&gt;</w:t>
+      </w:r>
+      <w:r>
+        <w:rPr>
+          <w:rFonts w:ascii="Times New Roman" w:hAnsi="Times New Roman"/>
+          <w:noProof/>
+        </w:rPr>
+        <w:t xml:space="preserve"> </w:t>
+      </w:r>
+      <w:r>
+        <w:rPr>
+          <w:rFonts w:ascii="Times New Roman" w:hAnsi="Times New Roman"/>
+          <w:noProof/>
+        </w:rPr>
+        <w:t>&lt;lastname&gt;</w:t>
+      </w:r>
+      <w:r>
+        <w:rPr>
+          <w:rFonts w:ascii="Times New Roman" w:hAnsi="Times New Roman"/>
+          <w:noProof/>
+        </w:rPr>
+        <w:t>,</w:t>
+      </w:r>
+    </w:p>
+    <w:p>
+      <w:pPr>
+        <w:rPr>
+          <w:rFonts w:ascii="Times New Roman" w:hAnsi="Times New Roman"/>
+        </w:rPr>
+      </w:pPr>
+    </w:p>
+    <w:p>
+      <w:pPr>
+        <w:rPr>
+          <w:rFonts w:ascii="Times New Roman" w:hAnsi="Times New Roman"/>
+        </w:rPr>
+      </w:pPr>
+      <w:r>
+        <w:rPr>
+          <w:rFonts w:ascii="Times New Roman" w:hAnsi="Times New Roman"/>
+        </w:rPr>
+        <w:t xml:space="preserve">Many special opportunities and events will be taking place at UW-Superior, and we hope you will visit the campus frequently.  </w:t>
+      </w:r>
+      <w:r>
+        <w:rPr>
+          <w:rFonts w:ascii="Times New Roman" w:hAnsi="Times New Roman"/>
+        </w:rPr>
+        <w:t>Enclosed is your special parking permit.</w:t>
+      </w:r>
       <w:r>
         <w:rPr>
           <w:rStyle w:val="CommentReference"/>
         </w:rPr>
-        <w:commentReference w:id="0"/>
-      </w:r>
-    </w:p>
-    <w:p>
-      <w:pPr>
-        <w:rPr>
-          <w:rFonts w:ascii="Times New Roman" w:hAnsi="Times New Roman"/>
-        </w:rPr>
-      </w:pPr>
-      <w:r>
-        <w:rPr>
-          <w:rFonts w:ascii="Times New Roman" w:hAnsi="Times New Roman"/>
-        </w:rPr>
-        <w:t xml:space="preserve">The enclosed permit will allow you to park in any of the regular parking lots on campus, </w:t>
+        <w:commentReference w:id="1"/>
+      </w:r>
+    </w:p>
+    <w:p>
+      <w:pPr>
+        <w:rPr>
+          <w:rFonts w:ascii="Times New Roman" w:hAnsi="Times New Roman"/>
+        </w:rPr>
+      </w:pPr>
+      <w:r>
+        <w:rPr>
+          <w:rFonts w:ascii="Times New Roman" w:hAnsi="Times New Roman"/>
+        </w:rPr>
+        <w:t xml:space="preserve">The enclosed permit will allow you to park in any of the </w:t>
+      </w:r>
+      <w:r>
+        <w:rPr>
+          <w:rFonts w:ascii="Times New Roman" w:hAnsi="Times New Roman"/>
+        </w:rPr>
+        <w:t>regular parking</w:t>
+      </w:r>
+      <w:r>
+        <w:rPr>
+          <w:rFonts w:ascii="Times New Roman" w:hAnsi="Times New Roman"/>
+        </w:rPr>
+        <w:t xml:space="preserve"> lots on campus, </w:t>
       </w:r>
       <w:r>
         <w:rPr>
@@ -163,21 +248,25 @@
         <w:rPr>
           <w:rFonts w:ascii="Times New Roman" w:hAnsi="Times New Roman"/>
         </w:rPr>
-        <w:t>Your permit &lt;&lt;</w:t>
-      </w:r>
-      <w:proofErr w:type="spellStart"/>
-      <w:r>
-        <w:rPr>
-          <w:rFonts w:ascii="Times New Roman" w:hAnsi="Times New Roman"/>
-        </w:rPr>
-        <w:t>PermitNumberHere</w:t>
-      </w:r>
-      <w:proofErr w:type="spellEnd"/>
-      <w:r>
-        <w:rPr>
-          <w:rFonts w:ascii="Times New Roman" w:hAnsi="Times New Roman"/>
-        </w:rPr>
-        <w:t>&gt;&gt; , is registered with our Campus Parking Services for your personal use. Please note that this permit is not transferable to another party.</w:t>
+        <w:t>Your permit,</w:t>
+      </w:r>
+      <w:r>
+        <w:rPr>
+          <w:rFonts w:ascii="Times New Roman" w:hAnsi="Times New Roman"/>
+        </w:rPr>
+        <w:t xml:space="preserve"> </w:t>
+      </w:r>
+      <w:r>
+        <w:rPr>
+          <w:rFonts w:ascii="Times New Roman" w:hAnsi="Times New Roman"/>
+        </w:rPr>
+        <w:t>&lt;permit&gt;</w:t>
+      </w:r>
+      <w:r>
+        <w:rPr>
+          <w:rFonts w:ascii="Times New Roman" w:hAnsi="Times New Roman"/>
+        </w:rPr>
+        <w:t>, is registered with our Campus Parking Services for your personal use. Please note that this permit is not transferable to another party.</w:t>
       </w:r>
     </w:p>
     <w:p>
@@ -212,7 +301,7 @@
           <w:noProof/>
         </w:rPr>
         <w:drawing>
-          <wp:anchor distT="0" distB="0" distL="114300" distR="114300" simplePos="0" relativeHeight="251659264" behindDoc="0" locked="0" layoutInCell="1" allowOverlap="1" wp14:anchorId="31FBBA5A" wp14:editId="2128D7D4">
+          <wp:anchor distT="0" distB="0" distL="114300" distR="114300" simplePos="0" relativeHeight="251659264" behindDoc="0" locked="0" layoutInCell="1" allowOverlap="1" wp14:anchorId="1D889156" wp14:editId="1B3C54CE">
             <wp:simplePos x="0" y="0"/>
             <wp:positionH relativeFrom="margin">
               <wp:align>left</wp:align>
@@ -237,7 +326,7 @@
                     </pic:cNvPicPr>
                   </pic:nvPicPr>
                   <pic:blipFill>
-                    <a:blip r:embed="rId10">
+                    <a:blip r:embed="rId9">
                       <a:extLst>
                         <a:ext uri="{28A0092B-C50C-407E-A947-70E740481C1C}">
                           <a14:useLocalDpi xmlns:a14="http://schemas.microsoft.com/office/drawing/2010/main" val="0"/>
@@ -302,15 +391,7 @@
         <w:rPr>
           <w:rFonts w:ascii="Times New Roman" w:hAnsi="Times New Roman"/>
         </w:rPr>
-        <w:t>Renee Wachter, Ph.D</w:t>
-      </w:r>
-      <w:bookmarkStart w:id="1" w:name="_GoBack"/>
-      <w:bookmarkEnd w:id="1"/>
-      <w:r>
-        <w:rPr>
-          <w:rFonts w:ascii="Times New Roman" w:hAnsi="Times New Roman"/>
-        </w:rPr>
-        <w:t>.</w:t>
+        <w:t>Renee Wachter, Ph.D.</w:t>
       </w:r>
     </w:p>
     <w:p>
@@ -326,10 +407,54 @@
         <w:t>Chancellor</w:t>
       </w:r>
     </w:p>
-    <w:p/>
+    <w:p>
+      <w:pPr>
+        <w:rPr>
+          <w:rFonts w:ascii="Times New Roman" w:hAnsi="Times New Roman"/>
+        </w:rPr>
+      </w:pPr>
+    </w:p>
+    <w:p>
+      <w:pPr>
+        <w:rPr>
+          <w:rFonts w:ascii="Times New Roman" w:hAnsi="Times New Roman"/>
+        </w:rPr>
+      </w:pPr>
+      <w:r>
+        <w:rPr>
+          <w:rFonts w:ascii="Times New Roman" w:hAnsi="Times New Roman"/>
+        </w:rPr>
+        <w:t>RMW/</w:t>
+      </w:r>
+      <w:proofErr w:type="spellStart"/>
+      <w:r>
+        <w:rPr>
+          <w:rFonts w:ascii="Times New Roman" w:hAnsi="Times New Roman"/>
+        </w:rPr>
+        <w:t>djs</w:t>
+      </w:r>
+      <w:proofErr w:type="spellEnd"/>
+    </w:p>
+    <w:p>
+      <w:pPr>
+        <w:rPr>
+          <w:rFonts w:ascii="Calibri" w:eastAsia="Arial Unicode MS" w:hAnsi="Calibri" w:cs="Arial Unicode MS"/>
+          <w:color w:val="000000"/>
+          <w:sz w:val="24"/>
+          <w:szCs w:val="24"/>
+          <w:u w:color="000000"/>
+        </w:rPr>
+      </w:pPr>
+      <w:r>
+        <w:rPr>
+          <w:rFonts w:ascii="Times New Roman" w:hAnsi="Times New Roman"/>
+        </w:rPr>
+        <w:t>Enclosure</w:t>
+      </w:r>
+    </w:p>
     <w:sectPr>
-      <w:headerReference w:type="default" r:id="rId11"/>
-      <w:footerReference w:type="default" r:id="rId12"/>
+      <w:headerReference w:type="default" r:id="rId10"/>
+      <w:footerReference w:type="default" r:id="rId11"/>
       <w:pgSz w:w="12240" w:h="15840"/>
       <w:pgMar w:top="1440" w:right="1440" w:bottom="1440" w:left="1440" w:header="720" w:footer="720" w:gutter="0"/>
       <w:cols w:space="720"/>
@@ -341,7 +466,7 @@
 
 <file path=word/comments.xml><?xml version="1.0" encoding="utf-8"?>
 <w:comments xmlns:wpc="http://schemas.microsoft.com/office/word/2010/wordprocessingCanvas" xmlns:cx="http://schemas.microsoft.com/office/drawing/2014/chartex" xmlns:cx1="http://schemas.microsoft.com/office/drawing/2015/9/8/chartex" xmlns:cx2="http://schemas.microsoft.com/office/drawing/2015/10/21/chartex" xmlns:cx3="http://schemas.microsoft.com/office/drawing/2016/5/9/chartex" xmlns:cx4="http://schemas.microsoft.com/office/drawing/2016/5/10/chartex" xmlns:cx5="http://schemas.microsoft.com/office/drawing/2016/5/11/chartex" xmlns:cx6="http://schemas.microsoft.com/office/drawing/2016/5/12/chartex" xmlns:cx7="http://schemas.microsoft.com/office/drawing/2016/5/13/chartex" xmlns:cx8="http://schemas.microsoft.com/office/drawing/2016/5/14/chartex" xmlns:mc="http://schemas.openxmlformats.org/markup-compatibility/2006" xmlns:aink="http://schemas.microsoft.com/office/drawing/2016/ink" xmlns:am3d="http://schemas.microsoft.com/office/drawing/2017/model3d" xmlns:o="urn:schemas-microsoft-com:office:office" xmlns:r="http://schemas.openxmlformats.org/officeDocument/2006/relationships" xmlns:m="http://schemas.openxmlformats.org/officeDocument/2006/math" xmlns:v="urn:schemas-microsoft-com:vml" xmlns:wp14="http://schemas.microsoft.com/office/word/2010/wordprocessingDrawing" xmlns:wp="http://schemas.openxmlformats.org/drawingml/2006/wordprocessingDrawing" xmlns:w10="urn:schemas-microsoft-com:office:word" xmlns:w="http://schemas.openxmlformats.org/wordprocessingml/2006/main" xmlns:w14="http://schemas.microsoft.com/office/word/2010/wordml" xmlns:w15="http://schemas.microsoft.com/office/word/2012/wordml" xmlns:w16cid="http://schemas.microsoft.com/office/word/2016/wordml/cid" xmlns:w16se="http://schemas.microsoft.com/office/word/2015/wordml/symex" xmlns:wpg="http://schemas.microsoft.com/office/word/2010/wordprocessingGroup" xmlns:wpi="http://schemas.microsoft.com/office/word/2010/wordprocessingInk" xmlns:wne="http://schemas.microsoft.com/office/word/2006/wordml" xmlns:wps="http://schemas.microsoft.com/office/word/2010/wordprocessingShape" mc:Ignorable="w14 w15 w16se w16cid wp14">
-  <w:comment w:id="0" w:author="Hegstrom-Olson,Trish" w:date="2018-08-23T09:46:00Z" w:initials="H">
+  <w:comment w:id="1" w:author="Hegstrom-Olson,Trish" w:date="2018-08-23T09:46:00Z" w:initials="H">
     <w:p>
       <w:pPr>
         <w:pStyle w:val="CommentText"/>
@@ -362,14 +487,8 @@
 
 <file path=word/commentsExtended.xml><?xml version="1.0" encoding="utf-8"?>
 <w15:commentsEx xmlns:wpc="http://schemas.microsoft.com/office/word/2010/wordprocessingCanvas" xmlns:cx="http://schemas.microsoft.com/office/drawing/2014/chartex" xmlns:cx1="http://schemas.microsoft.com/office/drawing/2015/9/8/chartex" xmlns:cx2="http://schemas.microsoft.com/office/drawing/2015/10/21/chartex" xmlns:cx3="http://schemas.microsoft.com/office/drawing/2016/5/9/chartex" xmlns:cx4="http://schemas.microsoft.com/office/drawing/2016/5/10/chartex" xmlns:cx5="http://schemas.microsoft.com/office/drawing/2016/5/11/chartex" xmlns:cx6="http://schemas.microsoft.com/office/drawing/2016/5/12/chartex" xmlns:cx7="http://schemas.microsoft.com/office/drawing/2016/5/13/chartex" xmlns:cx8="http://schemas.microsoft.com/office/drawing/2016/5/14/chartex" xmlns:mc="http://schemas.openxmlformats.org/markup-compatibility/2006" xmlns:aink="http://schemas.microsoft.com/office/drawing/2016/ink" xmlns:am3d="http://schemas.microsoft.com/office/drawing/2017/model3d" xmlns:o="urn:schemas-microsoft-com:office:office" xmlns:r="http://schemas.openxmlformats.org/officeDocument/2006/relationships" xmlns:m="http://schemas.openxmlformats.org/officeDocument/2006/math" xmlns:v="urn:schemas-microsoft-com:vml" xmlns:wp14="http://schemas.microsoft.com/office/word/2010/wordprocessingDrawing" xmlns:wp="http://schemas.openxmlformats.org/drawingml/2006/wordprocessingDrawing" xmlns:w10="urn:schemas-microsoft-com:office:word" xmlns:w="http://schemas.openxmlformats.org/wordprocessingml/2006/main" xmlns:w14="http://schemas.microsoft.com/office/word/2010/wordml" xmlns:w15="http://schemas.microsoft.com/office/word/2012/wordml" xmlns:w16cid="http://schemas.microsoft.com/office/word/2016/wordml/cid" xmlns:w16se="http://schemas.microsoft.com/office/word/2015/wordml/symex" xmlns:wpg="http://schemas.microsoft.com/office/word/2010/wordprocessingGroup" xmlns:wpi="http://schemas.microsoft.com/office/word/2010/wordprocessingInk" xmlns:wne="http://schemas.microsoft.com/office/word/2006/wordml" xmlns:wps="http://schemas.microsoft.com/office/word/2010/wordprocessingShape" mc:Ignorable="w14 w15 w16se w16cid wp14">
-  <w15:commentEx w15:paraId="36EC9E48" w15:done="0"/>
+  <w15:commentEx w15:paraId="0B22DF6B" w15:done="0"/>
 </w15:commentsEx>
-</file>
-
-<file path=word/commentsIds.xml><?xml version="1.0" encoding="utf-8"?>
-<w16cid:commentsIds xmlns:wpc="http://schemas.microsoft.com/office/word/2010/wordprocessingCanvas" xmlns:cx="http://schemas.microsoft.com/office/drawing/2014/chartex" xmlns:cx1="http://schemas.microsoft.com/office/drawing/2015/9/8/chartex" xmlns:cx2="http://schemas.microsoft.com/office/drawing/2015/10/21/chartex" xmlns:cx3="http://schemas.microsoft.com/office/drawing/2016/5/9/chartex" xmlns:cx4="http://schemas.microsoft.com/office/drawing/2016/5/10/chartex" xmlns:cx5="http://schemas.microsoft.com/office/drawing/2016/5/11/chartex" xmlns:cx6="http://schemas.microsoft.com/office/drawing/2016/5/12/chartex" xmlns:cx7="http://schemas.microsoft.com/office/drawing/2016/5/13/chartex" xmlns:cx8="http://schemas.microsoft.com/office/drawing/2016/5/14/chartex" xmlns:mc="http://schemas.openxmlformats.org/markup-compatibility/2006" xmlns:aink="http://schemas.microsoft.com/office/drawing/2016/ink" xmlns:am3d="http://schemas.microsoft.com/office/drawing/2017/model3d" xmlns:o="urn:schemas-microsoft-com:office:office" xmlns:r="http://schemas.openxmlformats.org/officeDocument/2006/relationships" xmlns:m="http://schemas.openxmlformats.org/officeDocument/2006/math" xmlns:v="urn:schemas-microsoft-com:vml" xmlns:wp14="http://schemas.microsoft.com/office/word/2010/wordprocessingDrawing" xmlns:wp="http://schemas.openxmlformats.org/drawingml/2006/wordprocessingDrawing" xmlns:w10="urn:schemas-microsoft-com:office:word" xmlns:w="http://schemas.openxmlformats.org/wordprocessingml/2006/main" xmlns:w14="http://schemas.microsoft.com/office/word/2010/wordml" xmlns:w15="http://schemas.microsoft.com/office/word/2012/wordml" xmlns:w16cid="http://schemas.microsoft.com/office/word/2016/wordml/cid" xmlns:w16se="http://schemas.microsoft.com/office/word/2015/wordml/symex" xmlns:wpg="http://schemas.microsoft.com/office/word/2010/wordprocessingGroup" xmlns:wpi="http://schemas.microsoft.com/office/word/2010/wordprocessingInk" xmlns:wne="http://schemas.microsoft.com/office/word/2006/wordml" xmlns:wps="http://schemas.microsoft.com/office/word/2010/wordprocessingShape" mc:Ignorable="w14 w15 w16se w16cid wp14">
-  <w16cid:commentId w16cid:paraId="36EC9E48" w16cid:durableId="215D2DCA"/>
-</w16cid:commentsIds>
 </file>
 
 <file path=word/endnotes.xml><?xml version="1.0" encoding="utf-8"?>
@@ -1077,7 +1196,7 @@
       </w:pPr>
     </w:pPrDefault>
   </w:docDefaults>
-  <w:latentStyles w:defLockedState="0" w:defUIPriority="99" w:defSemiHidden="0" w:defUnhideWhenUsed="0" w:defQFormat="0" w:count="377">
+  <w:latentStyles w:defLockedState="0" w:defUIPriority="99" w:defSemiHidden="0" w:defUnhideWhenUsed="0" w:defQFormat="0" w:count="375">
     <w:lsdException w:name="Normal" w:uiPriority="0" w:qFormat="1"/>
     <w:lsdException w:name="heading 1" w:uiPriority="9" w:qFormat="1"/>
     <w:lsdException w:name="heading 2" w:semiHidden="1" w:uiPriority="9" w:unhideWhenUsed="1" w:qFormat="1"/>
@@ -1225,8 +1344,11 @@
     <w:lsdException w:name="Table 3D effects 3" w:semiHidden="1" w:unhideWhenUsed="1"/>
     <w:lsdException w:name="Table Contemporary" w:semiHidden="1" w:unhideWhenUsed="1"/>
     <w:lsdException w:name="Table Elegant" w:semiHidden="1" w:unhideWhenUsed="1"/>
+    <w:lsdException w:name="Table Professional" w:semiHidden="1" w:unhideWhenUsed="1"/>
     <w:lsdException w:name="Table Subtle 1" w:semiHidden="1" w:unhideWhenUsed="1"/>
     <w:lsdException w:name="Table Subtle 2" w:semiHidden="1" w:unhideWhenUsed="1"/>
+    <w:lsdException w:name="Table Web 1" w:semiHidden="1" w:unhideWhenUsed="1"/>
+    <w:lsdException w:name="Table Web 2" w:semiHidden="1" w:unhideWhenUsed="1"/>
     <w:lsdException w:name="Table Web 3" w:semiHidden="1" w:unhideWhenUsed="1"/>
     <w:lsdException w:name="Balloon Text" w:semiHidden="1" w:unhideWhenUsed="1"/>
     <w:lsdException w:name="Table Grid" w:uiPriority="59"/>
@@ -1450,8 +1572,6 @@
     <w:lsdException w:name="Smart Hyperlink" w:semiHidden="1" w:unhideWhenUsed="1"/>
     <w:lsdException w:name="Hashtag" w:semiHidden="1" w:unhideWhenUsed="1"/>
     <w:lsdException w:name="Unresolved Mention" w:semiHidden="1" w:unhideWhenUsed="1"/>
-    <w:lsdException w:name="Smart Link" w:semiHidden="1" w:unhideWhenUsed="1"/>
-    <w:lsdException w:name="Smart Link Error" w:semiHidden="1" w:unhideWhenUsed="1"/>
   </w:latentStyles>
   <w:style w:type="paragraph" w:default="1" w:styleId="Normal">
     <w:name w:val="Normal"/>

</xml_diff>

<commit_message>
Added all merged fields present in Final Spec doc Merge function works on documents with multiple clients using the <Next Record> field Zip files and merged files have the word Template removed from them Fixed bug in merge function where text in between greater than and less than can disappear. Unknown and or unmatched < and > can still pose a problem. The merge function now returns the number of files merged. merge creates and deletes a random temp directory in output directory for merge documents Changed some references in the project from Number and Email to Business_Phone and Business_Email
</commit_message>
<xml_diff>
--- a/SUP/SUP_Library/Templates/Guest_Parking_Letter_Template.docx
+++ b/SUP/SUP_Library/Templates/Guest_Parking_Letter_Template.docx
@@ -12,7 +12,103 @@
         <w:rPr>
           <w:rFonts w:ascii="Times New Roman" w:hAnsi="Times New Roman"/>
         </w:rPr>
-        <w:t>&lt;date&gt;</w:t>
+        <w:t>&lt;</w:t>
+      </w:r>
+      <w:r>
+        <w:rPr>
+          <w:rFonts w:ascii="Times New Roman" w:hAnsi="Times New Roman"/>
+        </w:rPr>
+        <w:t>D</w:t>
+      </w:r>
+      <w:r>
+        <w:rPr>
+          <w:rFonts w:ascii="Times New Roman" w:hAnsi="Times New Roman"/>
+        </w:rPr>
+        <w:t>ate&gt;</w:t>
+      </w:r>
+    </w:p>
+    <w:p>
+      <w:pPr>
+        <w:rPr>
+          <w:rFonts w:ascii="Times New Roman" w:hAnsi="Times New Roman"/>
+        </w:rPr>
+      </w:pPr>
+      <w:r>
+        <w:rPr>
+          <w:rFonts w:ascii="Times New Roman" w:hAnsi="Times New Roman"/>
+        </w:rPr>
+        <w:t>&lt;</w:t>
+      </w:r>
+      <w:proofErr w:type="spellStart"/>
+      <w:r>
+        <w:rPr>
+          <w:rFonts w:ascii="Times New Roman" w:hAnsi="Times New Roman"/>
+        </w:rPr>
+        <w:t>AddressBlock</w:t>
+      </w:r>
+      <w:proofErr w:type="spellEnd"/>
+      <w:r>
+        <w:rPr>
+          <w:rFonts w:ascii="Times New Roman" w:hAnsi="Times New Roman"/>
+        </w:rPr>
+        <w:t>&gt;</w:t>
+      </w:r>
+    </w:p>
+    <w:p>
+      <w:pPr>
+        <w:rPr>
+          <w:rFonts w:ascii="Times New Roman" w:hAnsi="Times New Roman"/>
+        </w:rPr>
+      </w:pPr>
+    </w:p>
+    <w:p>
+      <w:pPr>
+        <w:rPr>
+          <w:rFonts w:ascii="Times New Roman" w:hAnsi="Times New Roman"/>
+        </w:rPr>
+      </w:pPr>
+    </w:p>
+    <w:p>
+      <w:pPr>
+        <w:rPr>
+          <w:rFonts w:ascii="Times New Roman" w:hAnsi="Times New Roman"/>
+          <w:noProof/>
+        </w:rPr>
+      </w:pPr>
+      <w:r>
+        <w:rPr>
+          <w:rFonts w:ascii="Times New Roman" w:hAnsi="Times New Roman"/>
+          <w:noProof/>
+        </w:rPr>
+        <w:t>Dear &lt;</w:t>
+      </w:r>
+      <w:r>
+        <w:rPr>
+          <w:rFonts w:ascii="Times New Roman" w:hAnsi="Times New Roman"/>
+          <w:noProof/>
+        </w:rPr>
+        <w:t>Primary_</w:t>
+      </w:r>
+      <w:r>
+        <w:rPr>
+          <w:rFonts w:ascii="Times New Roman" w:hAnsi="Times New Roman"/>
+          <w:noProof/>
+        </w:rPr>
+        <w:t>Addressee</w:t>
+      </w:r>
+      <w:r>
+        <w:rPr>
+          <w:rFonts w:ascii="Times New Roman" w:hAnsi="Times New Roman"/>
+          <w:noProof/>
+        </w:rPr>
+        <w:t>&gt;</w:t>
+      </w:r>
+      <w:r>
+        <w:rPr>
+          <w:rFonts w:ascii="Times New Roman" w:hAnsi="Times New Roman"/>
+          <w:noProof/>
+        </w:rPr>
+        <w:t>,</w:t>
       </w:r>
       <w:bookmarkStart w:id="0" w:name="_GoBack"/>
       <w:bookmarkEnd w:id="0"/>
@@ -23,244 +119,105 @@
           <w:rFonts w:ascii="Times New Roman" w:hAnsi="Times New Roman"/>
         </w:rPr>
       </w:pPr>
+    </w:p>
+    <w:p>
+      <w:pPr>
+        <w:rPr>
+          <w:rFonts w:ascii="Times New Roman" w:hAnsi="Times New Roman"/>
+        </w:rPr>
+      </w:pPr>
+      <w:r>
+        <w:rPr>
+          <w:rFonts w:ascii="Times New Roman" w:hAnsi="Times New Roman"/>
+        </w:rPr>
+        <w:t xml:space="preserve">Many special opportunities and events will be taking place at UW-Superior, and we hope you will visit the campus frequently.  </w:t>
+      </w:r>
+      <w:r>
+        <w:rPr>
+          <w:rFonts w:ascii="Times New Roman" w:hAnsi="Times New Roman"/>
+        </w:rPr>
+        <w:t>Enclosed is your special parking permit.</w:t>
+      </w:r>
+      <w:r>
+        <w:rPr>
+          <w:rStyle w:val="CommentReference"/>
+        </w:rPr>
+        <w:commentReference w:id="1"/>
+      </w:r>
+    </w:p>
+    <w:p>
+      <w:pPr>
+        <w:rPr>
+          <w:rFonts w:ascii="Times New Roman" w:hAnsi="Times New Roman"/>
+        </w:rPr>
+      </w:pPr>
+      <w:r>
+        <w:rPr>
+          <w:rFonts w:ascii="Times New Roman" w:hAnsi="Times New Roman"/>
+        </w:rPr>
+        <w:t xml:space="preserve">The enclosed permit will allow you to park in any of the </w:t>
+      </w:r>
+      <w:r>
+        <w:rPr>
+          <w:rFonts w:ascii="Times New Roman" w:hAnsi="Times New Roman"/>
+        </w:rPr>
+        <w:t>regular parking</w:t>
+      </w:r>
+      <w:r>
+        <w:rPr>
+          <w:rFonts w:ascii="Times New Roman" w:hAnsi="Times New Roman"/>
+        </w:rPr>
+        <w:t xml:space="preserve"> lots on campus, </w:t>
+      </w:r>
+      <w:r>
+        <w:rPr>
+          <w:rFonts w:ascii="Times New Roman" w:hAnsi="Times New Roman"/>
+          <w:b/>
+        </w:rPr>
+        <w:t>except in metered or reserved spaces.</w:t>
+      </w:r>
+      <w:r>
+        <w:rPr>
+          <w:rFonts w:ascii="Times New Roman" w:hAnsi="Times New Roman"/>
+        </w:rPr>
+        <w:t xml:space="preserve">  The permit should be hung from the rear-view mirror.</w:t>
+      </w:r>
+    </w:p>
+    <w:p>
+      <w:pPr>
+        <w:rPr>
+          <w:rFonts w:ascii="Times New Roman" w:hAnsi="Times New Roman"/>
+        </w:rPr>
+      </w:pPr>
+      <w:r>
+        <w:rPr>
+          <w:rFonts w:ascii="Times New Roman" w:hAnsi="Times New Roman"/>
+        </w:rPr>
+        <w:t>Your permit,</w:t>
+      </w:r>
+      <w:r>
+        <w:rPr>
+          <w:rFonts w:ascii="Times New Roman" w:hAnsi="Times New Roman"/>
+        </w:rPr>
+        <w:t xml:space="preserve"> </w:t>
+      </w:r>
       <w:r>
         <w:rPr>
           <w:rFonts w:ascii="Times New Roman" w:hAnsi="Times New Roman"/>
         </w:rPr>
         <w:t>&lt;</w:t>
       </w:r>
-      <w:proofErr w:type="spellStart"/>
-      <w:r>
-        <w:rPr>
-          <w:rFonts w:ascii="Times New Roman" w:hAnsi="Times New Roman"/>
-        </w:rPr>
-        <w:t>firstname</w:t>
-      </w:r>
-      <w:proofErr w:type="spellEnd"/>
-      <w:proofErr w:type="gramStart"/>
-      <w:r>
-        <w:rPr>
-          <w:rFonts w:ascii="Times New Roman" w:hAnsi="Times New Roman"/>
-        </w:rPr>
-        <w:t xml:space="preserve">&gt; </w:t>
-      </w:r>
-      <w:r>
-        <w:rPr>
-          <w:rFonts w:ascii="Times New Roman" w:hAnsi="Times New Roman"/>
-        </w:rPr>
-        <w:t xml:space="preserve"> </w:t>
-      </w:r>
-      <w:r>
-        <w:rPr>
-          <w:rFonts w:ascii="Times New Roman" w:hAnsi="Times New Roman"/>
-        </w:rPr>
-        <w:t>&lt;</w:t>
-      </w:r>
-      <w:proofErr w:type="spellStart"/>
-      <w:proofErr w:type="gramEnd"/>
-      <w:r>
-        <w:rPr>
-          <w:rFonts w:ascii="Times New Roman" w:hAnsi="Times New Roman"/>
-        </w:rPr>
-        <w:t>lastname</w:t>
-      </w:r>
-      <w:proofErr w:type="spellEnd"/>
-      <w:r>
-        <w:rPr>
-          <w:rFonts w:ascii="Times New Roman" w:hAnsi="Times New Roman"/>
-        </w:rPr>
-        <w:t>&gt;</w:t>
-      </w:r>
-      <w:r>
-        <w:rPr>
-          <w:rFonts w:ascii="Times New Roman" w:hAnsi="Times New Roman"/>
-        </w:rPr>
-        <w:t xml:space="preserve"> </w:t>
-      </w:r>
-      <w:r>
-        <w:rPr>
-          <w:rFonts w:ascii="Times New Roman" w:hAnsi="Times New Roman"/>
-        </w:rPr>
-        <w:br/>
-        <w:t>&lt;address1&gt;</w:t>
-      </w:r>
-      <w:r>
-        <w:rPr>
-          <w:rFonts w:ascii="Times New Roman" w:hAnsi="Times New Roman"/>
-        </w:rPr>
-        <w:t xml:space="preserve"> </w:t>
-      </w:r>
-      <w:r>
-        <w:rPr>
-          <w:rFonts w:ascii="Times New Roman" w:hAnsi="Times New Roman"/>
-        </w:rPr>
-        <w:br/>
-        <w:t>&lt;city&gt;, &lt;state&gt; &lt;</w:t>
-      </w:r>
-      <w:proofErr w:type="spellStart"/>
-      <w:r>
-        <w:rPr>
-          <w:rFonts w:ascii="Times New Roman" w:hAnsi="Times New Roman"/>
-        </w:rPr>
-        <w:t>zipcode</w:t>
-      </w:r>
-      <w:proofErr w:type="spellEnd"/>
-      <w:r>
-        <w:rPr>
-          <w:rFonts w:ascii="Times New Roman" w:hAnsi="Times New Roman"/>
-        </w:rPr>
-        <w:t>&gt;</w:t>
-      </w:r>
-      <w:r>
-        <w:rPr>
-          <w:rFonts w:ascii="Times New Roman" w:hAnsi="Times New Roman"/>
-        </w:rPr>
-        <w:t xml:space="preserve"> </w:t>
-      </w:r>
-    </w:p>
-    <w:p>
-      <w:pPr>
-        <w:rPr>
-          <w:rFonts w:ascii="Times New Roman" w:hAnsi="Times New Roman"/>
-        </w:rPr>
-      </w:pPr>
-    </w:p>
-    <w:p>
-      <w:pPr>
-        <w:rPr>
-          <w:rFonts w:ascii="Times New Roman" w:hAnsi="Times New Roman"/>
-        </w:rPr>
-      </w:pPr>
-    </w:p>
-    <w:p>
-      <w:pPr>
-        <w:rPr>
-          <w:rFonts w:ascii="Times New Roman" w:hAnsi="Times New Roman"/>
-          <w:noProof/>
-        </w:rPr>
-      </w:pPr>
-      <w:r>
-        <w:rPr>
-          <w:rFonts w:ascii="Times New Roman" w:hAnsi="Times New Roman"/>
-          <w:noProof/>
-        </w:rPr>
-        <w:t>Dear &lt;firstname&gt;</w:t>
-      </w:r>
-      <w:r>
-        <w:rPr>
-          <w:rFonts w:ascii="Times New Roman" w:hAnsi="Times New Roman"/>
-          <w:noProof/>
-        </w:rPr>
-        <w:t xml:space="preserve"> </w:t>
-      </w:r>
-      <w:r>
-        <w:rPr>
-          <w:rFonts w:ascii="Times New Roman" w:hAnsi="Times New Roman"/>
-          <w:noProof/>
-        </w:rPr>
-        <w:t>&lt;lastname&gt;</w:t>
-      </w:r>
-      <w:r>
-        <w:rPr>
-          <w:rFonts w:ascii="Times New Roman" w:hAnsi="Times New Roman"/>
-          <w:noProof/>
-        </w:rPr>
-        <w:t>,</w:t>
-      </w:r>
-    </w:p>
-    <w:p>
-      <w:pPr>
-        <w:rPr>
-          <w:rFonts w:ascii="Times New Roman" w:hAnsi="Times New Roman"/>
-        </w:rPr>
-      </w:pPr>
-    </w:p>
-    <w:p>
-      <w:pPr>
-        <w:rPr>
-          <w:rFonts w:ascii="Times New Roman" w:hAnsi="Times New Roman"/>
-        </w:rPr>
-      </w:pPr>
-      <w:r>
-        <w:rPr>
-          <w:rFonts w:ascii="Times New Roman" w:hAnsi="Times New Roman"/>
-        </w:rPr>
-        <w:t xml:space="preserve">Many special opportunities and events will be taking place at UW-Superior, and we hope you will visit the campus frequently.  </w:t>
-      </w:r>
-      <w:r>
-        <w:rPr>
-          <w:rFonts w:ascii="Times New Roman" w:hAnsi="Times New Roman"/>
-        </w:rPr>
-        <w:t>Enclosed is your special parking permit.</w:t>
-      </w:r>
-      <w:r>
-        <w:rPr>
-          <w:rStyle w:val="CommentReference"/>
-        </w:rPr>
-        <w:commentReference w:id="1"/>
-      </w:r>
-    </w:p>
-    <w:p>
-      <w:pPr>
-        <w:rPr>
-          <w:rFonts w:ascii="Times New Roman" w:hAnsi="Times New Roman"/>
-        </w:rPr>
-      </w:pPr>
-      <w:r>
-        <w:rPr>
-          <w:rFonts w:ascii="Times New Roman" w:hAnsi="Times New Roman"/>
-        </w:rPr>
-        <w:t xml:space="preserve">The enclosed permit will allow you to park in any of the </w:t>
-      </w:r>
-      <w:r>
-        <w:rPr>
-          <w:rFonts w:ascii="Times New Roman" w:hAnsi="Times New Roman"/>
-        </w:rPr>
-        <w:t>regular parking</w:t>
-      </w:r>
-      <w:r>
-        <w:rPr>
-          <w:rFonts w:ascii="Times New Roman" w:hAnsi="Times New Roman"/>
-        </w:rPr>
-        <w:t xml:space="preserve"> lots on campus, </w:t>
-      </w:r>
-      <w:r>
-        <w:rPr>
-          <w:rFonts w:ascii="Times New Roman" w:hAnsi="Times New Roman"/>
-          <w:b/>
-        </w:rPr>
-        <w:t>except in metered or reserved spaces.</w:t>
-      </w:r>
-      <w:r>
-        <w:rPr>
-          <w:rFonts w:ascii="Times New Roman" w:hAnsi="Times New Roman"/>
-        </w:rPr>
-        <w:t xml:space="preserve">  The permit should be hung from the rear-view mirror.</w:t>
-      </w:r>
-    </w:p>
-    <w:p>
-      <w:pPr>
-        <w:rPr>
-          <w:rFonts w:ascii="Times New Roman" w:hAnsi="Times New Roman"/>
-        </w:rPr>
-      </w:pPr>
-      <w:r>
-        <w:rPr>
-          <w:rFonts w:ascii="Times New Roman" w:hAnsi="Times New Roman"/>
-        </w:rPr>
-        <w:t>Your permit,</w:t>
-      </w:r>
-      <w:r>
-        <w:rPr>
-          <w:rFonts w:ascii="Times New Roman" w:hAnsi="Times New Roman"/>
-        </w:rPr>
-        <w:t xml:space="preserve"> </w:t>
-      </w:r>
-      <w:r>
-        <w:rPr>
-          <w:rFonts w:ascii="Times New Roman" w:hAnsi="Times New Roman"/>
-        </w:rPr>
-        <w:t>&lt;permit&gt;</w:t>
+      <w:r>
+        <w:rPr>
+          <w:rFonts w:ascii="Times New Roman" w:hAnsi="Times New Roman"/>
+        </w:rPr>
+        <w:t>P</w:t>
+      </w:r>
+      <w:r>
+        <w:rPr>
+          <w:rFonts w:ascii="Times New Roman" w:hAnsi="Times New Roman"/>
+        </w:rPr>
+        <w:t>ermit&gt;</w:t>
       </w:r>
       <w:r>
         <w:rPr>

</xml_diff>